<commit_message>
Log e Registrazione OK
</commit_message>
<xml_diff>
--- a/Diagramma_ER_V5.docx
+++ b/Diagramma_ER_V5.docx
@@ -11,18 +11,18 @@
           <w:noProof/>
         </w:rPr>
         <w:drawing>
-          <wp:anchor distT="0" distB="0" distL="114300" distR="114300" simplePos="0" relativeHeight="251658240" behindDoc="0" locked="0" layoutInCell="1" allowOverlap="1" wp14:anchorId="109E15C4" wp14:editId="2701D306">
+          <wp:anchor distT="0" distB="0" distL="114300" distR="114300" simplePos="0" relativeHeight="251658240" behindDoc="0" locked="0" layoutInCell="1" allowOverlap="1" wp14:anchorId="3196785E" wp14:editId="258CC980">
             <wp:simplePos x="0" y="0"/>
             <wp:positionH relativeFrom="margin">
               <wp:align>center</wp:align>
             </wp:positionH>
             <wp:positionV relativeFrom="paragraph">
-              <wp:posOffset>660400</wp:posOffset>
+              <wp:posOffset>755650</wp:posOffset>
             </wp:positionV>
-            <wp:extent cx="6645910" cy="8529320"/>
-            <wp:effectExtent l="0" t="0" r="2540" b="5080"/>
+            <wp:extent cx="6645910" cy="8422640"/>
+            <wp:effectExtent l="0" t="0" r="2540" b="0"/>
             <wp:wrapNone/>
-            <wp:docPr id="6" name="图片 6"/>
+            <wp:docPr id="1" name="图片 1"/>
             <wp:cNvGraphicFramePr>
               <a:graphicFrameLocks xmlns:a="http://schemas.openxmlformats.org/drawingml/2006/main" noChangeAspect="1"/>
             </wp:cNvGraphicFramePr>
@@ -30,7 +30,7 @@
               <a:graphicData uri="http://schemas.openxmlformats.org/drawingml/2006/picture">
                 <pic:pic xmlns:pic="http://schemas.openxmlformats.org/drawingml/2006/picture">
                   <pic:nvPicPr>
-                    <pic:cNvPr id="0" name="Picture 15"/>
+                    <pic:cNvPr id="0" name="Picture 1"/>
                     <pic:cNvPicPr>
                       <a:picLocks noChangeAspect="1" noChangeArrowheads="1"/>
                     </pic:cNvPicPr>
@@ -51,7 +51,7 @@
                   <pic:spPr bwMode="auto">
                     <a:xfrm>
                       <a:off x="0" y="0"/>
-                      <a:ext cx="6645910" cy="8529320"/>
+                      <a:ext cx="6645910" cy="8422640"/>
                     </a:xfrm>
                     <a:prstGeom prst="rect">
                       <a:avLst/>
@@ -97,21 +97,14 @@
       </w:pPr>
       <w:r>
         <w:lastRenderedPageBreak/>
-        <w:t xml:space="preserve">User, </w:t>
-      </w:r>
-      <w:proofErr w:type="spellStart"/>
-      <w:r>
-        <w:t>Role</w:t>
-      </w:r>
-      <w:proofErr w:type="spellEnd"/>
+        <w:t>Users</w:t>
+      </w:r>
       <w:r>
         <w:t xml:space="preserve">, </w:t>
       </w:r>
-      <w:proofErr w:type="spellStart"/>
-      <w:r>
-        <w:t>Users_Roles</w:t>
-      </w:r>
-      <w:proofErr w:type="spellEnd"/>
+      <w:r>
+        <w:t>Autorithies</w:t>
+      </w:r>
       <w:r>
         <w:t xml:space="preserve">: </w:t>
       </w:r>
@@ -144,13 +137,13 @@
         <w:ind w:firstLineChars="0"/>
       </w:pPr>
       <w:r>
-        <w:t xml:space="preserve">Sessioni: definisce </w:t>
-      </w:r>
-      <w:r>
-        <w:t>gl</w:t>
-      </w:r>
-      <w:r>
-        <w:t>i slot temporali in cui si possono effettuare questionari.</w:t>
+        <w:rPr>
+          <w:rFonts w:hint="eastAsia"/>
+        </w:rPr>
+        <w:t>U</w:t>
+      </w:r>
+      <w:r>
+        <w:t>serDetails: informazione dettagliate dell’utente</w:t>
       </w:r>
     </w:p>
     <w:p>
@@ -163,7 +156,13 @@
         <w:ind w:firstLineChars="0"/>
       </w:pPr>
       <w:r>
-        <w:t>Questionari: elenco di questionari con id univoco.</w:t>
+        <w:t xml:space="preserve">Sessioni: definisce </w:t>
+      </w:r>
+      <w:r>
+        <w:t>gl</w:t>
+      </w:r>
+      <w:r>
+        <w:t>i slot temporali in cui si possono effettuare questionari.</w:t>
       </w:r>
     </w:p>
     <w:p>
@@ -176,16 +175,7 @@
         <w:ind w:firstLineChars="0"/>
       </w:pPr>
       <w:r>
-        <w:rPr>
-          <w:rFonts w:hint="eastAsia"/>
-        </w:rPr>
-        <w:t>D</w:t>
-      </w:r>
-      <w:r>
-        <w:t>omande: elenco di domande associate a questionari</w:t>
-      </w:r>
-      <w:r>
-        <w:t>.</w:t>
+        <w:t>Questionari: elenco di questionari con id univoco.</w:t>
       </w:r>
     </w:p>
     <w:p>
@@ -201,89 +191,13 @@
         <w:rPr>
           <w:rFonts w:hint="eastAsia"/>
         </w:rPr>
-        <w:t>R</w:t>
-      </w:r>
-      <w:r>
-        <w:t>isposte: elenco di risposte associate alle domande che sono a loro volta</w:t>
-      </w:r>
-      <w:r>
-        <w:t xml:space="preserve"> </w:t>
-      </w:r>
-      <w:r>
-        <w:t>associat</w:t>
-      </w:r>
-      <w:r>
-        <w:t>e</w:t>
-      </w:r>
-      <w:r>
-        <w:t xml:space="preserve"> a questionari</w:t>
-      </w:r>
-      <w:r>
-        <w:t xml:space="preserve">. </w:t>
-      </w:r>
-    </w:p>
-    <w:p>
-      <w:pPr>
-        <w:pStyle w:val="ab"/>
-        <w:ind w:left="420" w:firstLineChars="0" w:firstLine="0"/>
-      </w:pPr>
-      <w:r>
-        <w:t>P</w:t>
-      </w:r>
-      <w:r>
-        <w:t>ossono essere</w:t>
-      </w:r>
-      <w:r>
-        <w:t xml:space="preserve"> di</w:t>
-      </w:r>
-      <w:r>
-        <w:t xml:space="preserve"> </w:t>
-      </w:r>
-      <w:r>
-        <w:t>Tipo</w:t>
-      </w:r>
-      <w:r>
-        <w:t xml:space="preserve">: </w:t>
-      </w:r>
-      <w:r>
-        <w:t xml:space="preserve">scelta singola (radio </w:t>
-      </w:r>
-      <w:proofErr w:type="spellStart"/>
-      <w:r>
-        <w:t>button</w:t>
-      </w:r>
-      <w:proofErr w:type="spellEnd"/>
-      <w:r>
-        <w:t>)</w:t>
-      </w:r>
-      <w:r>
-        <w:t xml:space="preserve">, menu tendina, aperta </w:t>
-      </w:r>
-      <w:r>
-        <w:t>o</w:t>
-      </w:r>
-      <w:r>
-        <w:t xml:space="preserve"> scelta multipla.</w:t>
-      </w:r>
-    </w:p>
-    <w:p>
-      <w:pPr>
-        <w:pStyle w:val="ab"/>
-        <w:ind w:left="420" w:firstLineChars="0" w:firstLine="0"/>
-      </w:pPr>
-      <w:proofErr w:type="spellStart"/>
-      <w:r>
-        <w:rPr>
-          <w:rFonts w:hint="eastAsia"/>
-        </w:rPr>
         <w:t>D</w:t>
       </w:r>
       <w:r>
-        <w:t>esRisposta</w:t>
-      </w:r>
-      <w:proofErr w:type="spellEnd"/>
-      <w:r>
-        <w:t xml:space="preserve"> contiene la descrizione delle risposte, se è di tipo aperta allora è NULL</w:t>
+        <w:t>omande: elenco di domande associate a questionari</w:t>
+      </w:r>
+      <w:r>
+        <w:t>.</w:t>
       </w:r>
     </w:p>
     <w:p>
@@ -295,7 +209,6 @@
         </w:numPr>
         <w:ind w:firstLineChars="0"/>
       </w:pPr>
-      <w:proofErr w:type="spellStart"/>
       <w:r>
         <w:rPr>
           <w:rFonts w:hint="eastAsia"/>
@@ -303,20 +216,96 @@
         <w:t>R</w:t>
       </w:r>
       <w:r>
-        <w:t>egistriRisposte</w:t>
-      </w:r>
-      <w:proofErr w:type="spellEnd"/>
-      <w:r>
-        <w:t>: viene memorizzato tutti i questionari compilati degli utenti</w:t>
-      </w:r>
-      <w:r>
-        <w:t xml:space="preserve">, se risposta è aperta, viene memorizzato in </w:t>
-      </w:r>
-      <w:proofErr w:type="spellStart"/>
-      <w:r>
-        <w:t>RispAperta</w:t>
-      </w:r>
-      <w:proofErr w:type="spellEnd"/>
+        <w:t>isposte: elenco di risposte associate alle domande che sono a loro volta</w:t>
+      </w:r>
+      <w:r>
+        <w:t xml:space="preserve"> </w:t>
+      </w:r>
+      <w:r>
+        <w:t>associat</w:t>
+      </w:r>
+      <w:r>
+        <w:t>e</w:t>
+      </w:r>
+      <w:r>
+        <w:t xml:space="preserve"> a questionari</w:t>
+      </w:r>
+      <w:r>
+        <w:t xml:space="preserve">. </w:t>
+      </w:r>
+    </w:p>
+    <w:p>
+      <w:pPr>
+        <w:pStyle w:val="ab"/>
+        <w:ind w:left="420" w:firstLineChars="0" w:firstLine="0"/>
+      </w:pPr>
+      <w:r>
+        <w:t>P</w:t>
+      </w:r>
+      <w:r>
+        <w:t>ossono essere</w:t>
+      </w:r>
+      <w:r>
+        <w:t xml:space="preserve"> di</w:t>
+      </w:r>
+      <w:r>
+        <w:t xml:space="preserve"> </w:t>
+      </w:r>
+      <w:r>
+        <w:t>Tipo</w:t>
+      </w:r>
+      <w:r>
+        <w:t xml:space="preserve">: </w:t>
+      </w:r>
+      <w:r>
+        <w:t>scelta singola (radio button)</w:t>
+      </w:r>
+      <w:r>
+        <w:t xml:space="preserve">, menu tendina, aperta </w:t>
+      </w:r>
+      <w:r>
+        <w:t>o</w:t>
+      </w:r>
+      <w:r>
+        <w:t xml:space="preserve"> scelta multipla.</w:t>
+      </w:r>
+    </w:p>
+    <w:p>
+      <w:pPr>
+        <w:pStyle w:val="ab"/>
+        <w:ind w:left="420" w:firstLineChars="0" w:firstLine="0"/>
+      </w:pPr>
+      <w:r>
+        <w:rPr>
+          <w:rFonts w:hint="eastAsia"/>
+        </w:rPr>
+        <w:t>D</w:t>
+      </w:r>
+      <w:r>
+        <w:t>esRisposta contiene la descrizione delle risposte, se è di tipo aperta allora è NULL</w:t>
+      </w:r>
+    </w:p>
+    <w:p>
+      <w:pPr>
+        <w:pStyle w:val="ab"/>
+        <w:numPr>
+          <w:ilvl w:val="0"/>
+          <w:numId w:val="2"/>
+        </w:numPr>
+        <w:ind w:firstLineChars="0"/>
+      </w:pPr>
+      <w:r>
+        <w:rPr>
+          <w:rFonts w:hint="eastAsia"/>
+        </w:rPr>
+        <w:t>R</w:t>
+      </w:r>
+      <w:r>
+        <w:t>egistriRisposte: viene memorizzato tutti i questionari compilati degli utenti</w:t>
+      </w:r>
+      <w:r>
+        <w:t>, se risposta è aperta, viene memorizzato in RispAperta</w:t>
+      </w:r>
     </w:p>
     <w:p/>
     <w:p>
@@ -351,7 +340,6 @@
           <w:szCs w:val="24"/>
         </w:rPr>
       </w:pPr>
-      <w:proofErr w:type="gramStart"/>
       <w:r>
         <w:rPr>
           <w:rFonts w:hint="eastAsia"/>
@@ -367,7 +355,6 @@
         </w:rPr>
         <w:t>tenti(</w:t>
       </w:r>
-      <w:proofErr w:type="gramEnd"/>
       <w:r>
         <w:rPr>
           <w:b/>
@@ -395,7 +382,6 @@
           <w:szCs w:val="24"/>
         </w:rPr>
       </w:pPr>
-      <w:proofErr w:type="gramStart"/>
       <w:r>
         <w:rPr>
           <w:sz w:val="24"/>
@@ -403,7 +389,6 @@
         </w:rPr>
         <w:t>Sessioni(</w:t>
       </w:r>
-      <w:proofErr w:type="gramEnd"/>
       <w:r>
         <w:rPr>
           <w:b/>
@@ -430,7 +415,6 @@
           <w:szCs w:val="24"/>
         </w:rPr>
       </w:pPr>
-      <w:proofErr w:type="gramStart"/>
       <w:r>
         <w:rPr>
           <w:rFonts w:hint="eastAsia"/>
@@ -446,7 +430,6 @@
         </w:rPr>
         <w:t>uestionari(</w:t>
       </w:r>
-      <w:proofErr w:type="gramEnd"/>
       <w:r>
         <w:rPr>
           <w:b/>
@@ -490,7 +473,6 @@
           <w:szCs w:val="24"/>
         </w:rPr>
       </w:pPr>
-      <w:proofErr w:type="gramStart"/>
       <w:r>
         <w:rPr>
           <w:rFonts w:hint="eastAsia"/>
@@ -506,7 +488,6 @@
         </w:rPr>
         <w:t>omande(</w:t>
       </w:r>
-      <w:proofErr w:type="gramEnd"/>
       <w:r>
         <w:rPr>
           <w:b/>
@@ -575,23 +556,176 @@
           <w:sz w:val="24"/>
           <w:szCs w:val="24"/>
         </w:rPr>
+        <w:t xml:space="preserve"> RadioButton”)</w:t>
+      </w:r>
+    </w:p>
+    <w:p>
+      <w:pPr>
+        <w:pStyle w:val="ae"/>
+        <w:rPr>
+          <w:sz w:val="24"/>
+          <w:szCs w:val="24"/>
+        </w:rPr>
+      </w:pPr>
+      <w:r>
+        <w:rPr>
+          <w:rFonts w:hint="eastAsia"/>
+          <w:sz w:val="24"/>
+          <w:szCs w:val="24"/>
+        </w:rPr>
+        <w:t>D</w:t>
+      </w:r>
+      <w:r>
+        <w:rPr>
+          <w:sz w:val="24"/>
+          <w:szCs w:val="24"/>
+        </w:rPr>
+        <w:t>omande(</w:t>
+      </w:r>
+      <w:r>
+        <w:rPr>
+          <w:b/>
+          <w:bCs/>
+          <w:sz w:val="24"/>
+          <w:szCs w:val="24"/>
+          <w:highlight w:val="green"/>
+        </w:rPr>
+        <w:t>1</w:t>
+      </w:r>
+      <w:r>
+        <w:rPr>
+          <w:sz w:val="24"/>
+          <w:szCs w:val="24"/>
+        </w:rPr>
+        <w:t xml:space="preserve">, </w:t>
+      </w:r>
+      <w:r>
+        <w:rPr>
+          <w:b/>
+          <w:bCs/>
+          <w:sz w:val="24"/>
+          <w:szCs w:val="24"/>
+          <w:highlight w:val="red"/>
+        </w:rPr>
+        <w:t>2</w:t>
+      </w:r>
+      <w:r>
+        <w:rPr>
+          <w:sz w:val="24"/>
+          <w:szCs w:val="24"/>
+        </w:rPr>
+        <w:t>,</w:t>
+      </w:r>
+      <w:r>
+        <w:rPr>
+          <w:sz w:val="24"/>
+          <w:szCs w:val="24"/>
+        </w:rPr>
+        <w:t xml:space="preserve"> “</w:t>
+      </w:r>
+      <w:r>
+        <w:rPr>
+          <w:sz w:val="24"/>
+          <w:szCs w:val="24"/>
+        </w:rPr>
+        <w:t>una domanda</w:t>
+      </w:r>
+      <w:r>
+        <w:rPr>
+          <w:sz w:val="24"/>
+          <w:szCs w:val="24"/>
+        </w:rPr>
+        <w:t xml:space="preserve"> Aperta”)</w:t>
+      </w:r>
+    </w:p>
+    <w:p>
+      <w:pPr>
+        <w:pStyle w:val="ae"/>
+        <w:rPr>
+          <w:sz w:val="24"/>
+          <w:szCs w:val="24"/>
+        </w:rPr>
+      </w:pPr>
+      <w:r>
+        <w:rPr>
+          <w:sz w:val="24"/>
+          <w:szCs w:val="24"/>
+        </w:rPr>
+        <w:t>Risposte(</w:t>
+      </w:r>
+      <w:r>
+        <w:rPr>
+          <w:b/>
+          <w:bCs/>
+          <w:sz w:val="24"/>
+          <w:szCs w:val="24"/>
+          <w:highlight w:val="green"/>
+        </w:rPr>
+        <w:t>1</w:t>
+      </w:r>
+      <w:r>
+        <w:rPr>
+          <w:sz w:val="24"/>
+          <w:szCs w:val="24"/>
+        </w:rPr>
+        <w:t xml:space="preserve">, </w:t>
+      </w:r>
+      <w:r>
+        <w:rPr>
+          <w:b/>
+          <w:bCs/>
+          <w:sz w:val="24"/>
+          <w:szCs w:val="24"/>
+          <w:highlight w:val="magenta"/>
+        </w:rPr>
+        <w:t>1</w:t>
+      </w:r>
+      <w:r>
+        <w:rPr>
+          <w:sz w:val="24"/>
+          <w:szCs w:val="24"/>
+        </w:rPr>
+        <w:t>,</w:t>
+      </w:r>
+      <w:r>
+        <w:rPr>
+          <w:b/>
+          <w:bCs/>
+          <w:sz w:val="24"/>
+          <w:szCs w:val="24"/>
+        </w:rPr>
         <w:t xml:space="preserve"> </w:t>
       </w:r>
-      <w:proofErr w:type="spellStart"/>
-      <w:r>
-        <w:rPr>
-          <w:sz w:val="24"/>
-          <w:szCs w:val="24"/>
-        </w:rPr>
-        <w:t>RadioButton</w:t>
-      </w:r>
-      <w:proofErr w:type="spellEnd"/>
-      <w:r>
-        <w:rPr>
-          <w:sz w:val="24"/>
-          <w:szCs w:val="24"/>
-        </w:rPr>
-        <w:t>”)</w:t>
+      <w:r>
+        <w:rPr>
+          <w:sz w:val="24"/>
+          <w:szCs w:val="24"/>
+        </w:rPr>
+        <w:t>1,</w:t>
+      </w:r>
+      <w:r>
+        <w:rPr>
+          <w:b/>
+          <w:bCs/>
+          <w:sz w:val="24"/>
+          <w:szCs w:val="24"/>
+        </w:rPr>
+        <w:t xml:space="preserve"> </w:t>
+      </w:r>
+      <w:r>
+        <w:rPr>
+          <w:rFonts w:hint="eastAsia"/>
+          <w:sz w:val="24"/>
+          <w:szCs w:val="24"/>
+        </w:rPr>
+        <w:t>“SI”,</w:t>
+      </w:r>
+      <w:r>
+        <w:rPr>
+          <w:sz w:val="24"/>
+          <w:szCs w:val="24"/>
+        </w:rPr>
+        <w:t xml:space="preserve"> “Radiobutton”, 0)</w:t>
       </w:r>
     </w:p>
     <w:p>
@@ -602,23 +736,102 @@
           <w:szCs w:val="24"/>
         </w:rPr>
       </w:pPr>
-      <w:proofErr w:type="gramStart"/>
+      <w:r>
+        <w:rPr>
+          <w:sz w:val="24"/>
+          <w:szCs w:val="24"/>
+        </w:rPr>
+        <w:t>Risposte(</w:t>
+      </w:r>
+      <w:r>
+        <w:rPr>
+          <w:b/>
+          <w:bCs/>
+          <w:sz w:val="24"/>
+          <w:szCs w:val="24"/>
+          <w:highlight w:val="green"/>
+        </w:rPr>
+        <w:t>1</w:t>
+      </w:r>
+      <w:r>
+        <w:rPr>
+          <w:sz w:val="24"/>
+          <w:szCs w:val="24"/>
+        </w:rPr>
+        <w:t xml:space="preserve">, </w:t>
+      </w:r>
+      <w:r>
+        <w:rPr>
+          <w:b/>
+          <w:bCs/>
+          <w:sz w:val="24"/>
+          <w:szCs w:val="24"/>
+          <w:highlight w:val="magenta"/>
+        </w:rPr>
+        <w:t>1</w:t>
+      </w:r>
+      <w:r>
+        <w:rPr>
+          <w:sz w:val="24"/>
+          <w:szCs w:val="24"/>
+        </w:rPr>
+        <w:t xml:space="preserve">, </w:t>
+      </w:r>
+      <w:r>
+        <w:rPr>
+          <w:b/>
+          <w:bCs/>
+          <w:sz w:val="24"/>
+          <w:szCs w:val="24"/>
+          <w:highlight w:val="darkGray"/>
+        </w:rPr>
+        <w:t>2</w:t>
+      </w:r>
+      <w:r>
+        <w:rPr>
+          <w:sz w:val="24"/>
+          <w:szCs w:val="24"/>
+        </w:rPr>
+        <w:t>,</w:t>
+      </w:r>
+      <w:r>
+        <w:rPr>
+          <w:sz w:val="24"/>
+          <w:szCs w:val="24"/>
+        </w:rPr>
+        <w:t xml:space="preserve"> </w:t>
+      </w:r>
+      <w:r>
+        <w:rPr>
+          <w:sz w:val="24"/>
+          <w:szCs w:val="24"/>
+        </w:rPr>
+        <w:t>“NO”, “Radionbutton”, 1)</w:t>
+      </w:r>
+    </w:p>
+    <w:p>
+      <w:pPr>
+        <w:pStyle w:val="ae"/>
+        <w:rPr>
+          <w:sz w:val="24"/>
+          <w:szCs w:val="24"/>
+        </w:rPr>
+      </w:pPr>
       <w:r>
         <w:rPr>
           <w:rFonts w:hint="eastAsia"/>
           <w:sz w:val="24"/>
           <w:szCs w:val="24"/>
         </w:rPr>
-        <w:t>D</w:t>
-      </w:r>
-      <w:r>
-        <w:rPr>
-          <w:sz w:val="24"/>
-          <w:szCs w:val="24"/>
-        </w:rPr>
-        <w:t>omande(</w:t>
-      </w:r>
-      <w:proofErr w:type="gramEnd"/>
+        <w:t>R</w:t>
+      </w:r>
+      <w:r>
+        <w:rPr>
+          <w:sz w:val="24"/>
+          <w:szCs w:val="24"/>
+        </w:rPr>
+        <w:t>isposte(</w:t>
+      </w:r>
       <w:r>
         <w:rPr>
           <w:b/>
@@ -634,6 +847,110 @@
           <w:sz w:val="24"/>
           <w:szCs w:val="24"/>
         </w:rPr>
+        <w:t>,</w:t>
+      </w:r>
+      <w:r>
+        <w:rPr>
+          <w:sz w:val="24"/>
+          <w:szCs w:val="24"/>
+        </w:rPr>
+        <w:t xml:space="preserve"> </w:t>
+      </w:r>
+      <w:r>
+        <w:rPr>
+          <w:b/>
+          <w:bCs/>
+          <w:sz w:val="24"/>
+          <w:szCs w:val="24"/>
+          <w:highlight w:val="red"/>
+        </w:rPr>
+        <w:t>2</w:t>
+      </w:r>
+      <w:r>
+        <w:rPr>
+          <w:rFonts w:hint="eastAsia"/>
+          <w:sz w:val="24"/>
+          <w:szCs w:val="24"/>
+        </w:rPr>
+        <w:t>,</w:t>
+      </w:r>
+      <w:r>
+        <w:rPr>
+          <w:sz w:val="24"/>
+          <w:szCs w:val="24"/>
+        </w:rPr>
+        <w:t xml:space="preserve"> </w:t>
+      </w:r>
+      <w:r>
+        <w:rPr>
+          <w:b/>
+          <w:bCs/>
+          <w:sz w:val="24"/>
+          <w:szCs w:val="24"/>
+          <w:highlight w:val="cyan"/>
+        </w:rPr>
+        <w:t>3</w:t>
+      </w:r>
+      <w:r>
+        <w:rPr>
+          <w:sz w:val="24"/>
+          <w:szCs w:val="24"/>
+        </w:rPr>
+        <w:t>,</w:t>
+      </w:r>
+      <w:r>
+        <w:rPr>
+          <w:sz w:val="24"/>
+          <w:szCs w:val="24"/>
+        </w:rPr>
+        <w:t xml:space="preserve"> </w:t>
+      </w:r>
+      <w:r>
+        <w:rPr>
+          <w:sz w:val="24"/>
+          <w:szCs w:val="24"/>
+        </w:rPr>
+        <w:t>NULL, “Aperta”, 0)</w:t>
+      </w:r>
+    </w:p>
+    <w:p>
+      <w:pPr>
+        <w:pStyle w:val="ae"/>
+        <w:rPr>
+          <w:sz w:val="24"/>
+          <w:szCs w:val="24"/>
+        </w:rPr>
+      </w:pPr>
+      <w:r>
+        <w:rPr>
+          <w:rFonts w:hint="eastAsia"/>
+          <w:sz w:val="24"/>
+          <w:szCs w:val="24"/>
+        </w:rPr>
+        <w:t>R</w:t>
+      </w:r>
+      <w:r>
+        <w:rPr>
+          <w:sz w:val="24"/>
+          <w:szCs w:val="24"/>
+        </w:rPr>
+        <w:t xml:space="preserve">egistroRisposte(1, </w:t>
+      </w:r>
+      <w:r>
+        <w:rPr>
+          <w:b/>
+          <w:bCs/>
+          <w:sz w:val="24"/>
+          <w:szCs w:val="24"/>
+          <w:highlight w:val="green"/>
+        </w:rPr>
+        <w:t>1</w:t>
+      </w:r>
+      <w:r>
+        <w:rPr>
+          <w:sz w:val="24"/>
+          <w:szCs w:val="24"/>
+        </w:rPr>
         <w:t xml:space="preserve">, </w:t>
       </w:r>
       <w:r>
@@ -642,6 +959,99 @@
           <w:bCs/>
           <w:sz w:val="24"/>
           <w:szCs w:val="24"/>
+          <w:highlight w:val="magenta"/>
+        </w:rPr>
+        <w:t>1</w:t>
+      </w:r>
+      <w:r>
+        <w:rPr>
+          <w:sz w:val="24"/>
+          <w:szCs w:val="24"/>
+        </w:rPr>
+        <w:t xml:space="preserve">, </w:t>
+      </w:r>
+      <w:r>
+        <w:rPr>
+          <w:b/>
+          <w:bCs/>
+          <w:sz w:val="24"/>
+          <w:szCs w:val="24"/>
+          <w:highlight w:val="darkGray"/>
+        </w:rPr>
+        <w:t>2</w:t>
+      </w:r>
+      <w:r>
+        <w:rPr>
+          <w:sz w:val="24"/>
+          <w:szCs w:val="24"/>
+        </w:rPr>
+        <w:t xml:space="preserve">, NULL, </w:t>
+      </w:r>
+      <w:r>
+        <w:rPr>
+          <w:b/>
+          <w:bCs/>
+          <w:color w:val="FFFFFF" w:themeColor="background1"/>
+          <w:sz w:val="24"/>
+          <w:szCs w:val="24"/>
+          <w:highlight w:val="blue"/>
+        </w:rPr>
+        <w:t>1</w:t>
+      </w:r>
+      <w:r>
+        <w:rPr>
+          <w:sz w:val="24"/>
+          <w:szCs w:val="24"/>
+        </w:rPr>
+        <w:t>)</w:t>
+      </w:r>
+    </w:p>
+    <w:p>
+      <w:pPr>
+        <w:pStyle w:val="ae"/>
+        <w:rPr>
+          <w:sz w:val="24"/>
+          <w:szCs w:val="24"/>
+        </w:rPr>
+      </w:pPr>
+      <w:r>
+        <w:rPr>
+          <w:rFonts w:hint="eastAsia"/>
+          <w:sz w:val="24"/>
+          <w:szCs w:val="24"/>
+        </w:rPr>
+        <w:t>R</w:t>
+      </w:r>
+      <w:r>
+        <w:rPr>
+          <w:sz w:val="24"/>
+          <w:szCs w:val="24"/>
+        </w:rPr>
+        <w:t xml:space="preserve">egistroRisposte(2, </w:t>
+      </w:r>
+      <w:r>
+        <w:rPr>
+          <w:b/>
+          <w:bCs/>
+          <w:sz w:val="24"/>
+          <w:szCs w:val="24"/>
+          <w:highlight w:val="green"/>
+        </w:rPr>
+        <w:t>1</w:t>
+      </w:r>
+      <w:r>
+        <w:rPr>
+          <w:sz w:val="24"/>
+          <w:szCs w:val="24"/>
+        </w:rPr>
+        <w:t xml:space="preserve">, </w:t>
+      </w:r>
+      <w:r>
+        <w:rPr>
+          <w:b/>
+          <w:bCs/>
+          <w:sz w:val="24"/>
+          <w:szCs w:val="24"/>
           <w:highlight w:val="red"/>
         </w:rPr>
         <w:t>2</w:t>
@@ -651,60 +1061,6 @@
           <w:sz w:val="24"/>
           <w:szCs w:val="24"/>
         </w:rPr>
-        <w:t>,</w:t>
-      </w:r>
-      <w:r>
-        <w:rPr>
-          <w:sz w:val="24"/>
-          <w:szCs w:val="24"/>
-        </w:rPr>
-        <w:t xml:space="preserve"> “</w:t>
-      </w:r>
-      <w:r>
-        <w:rPr>
-          <w:sz w:val="24"/>
-          <w:szCs w:val="24"/>
-        </w:rPr>
-        <w:t>una domanda</w:t>
-      </w:r>
-      <w:r>
-        <w:rPr>
-          <w:sz w:val="24"/>
-          <w:szCs w:val="24"/>
-        </w:rPr>
-        <w:t xml:space="preserve"> Aperta”)</w:t>
-      </w:r>
-    </w:p>
-    <w:p>
-      <w:pPr>
-        <w:pStyle w:val="ae"/>
-        <w:rPr>
-          <w:sz w:val="24"/>
-          <w:szCs w:val="24"/>
-        </w:rPr>
-      </w:pPr>
-      <w:r>
-        <w:rPr>
-          <w:sz w:val="24"/>
-          <w:szCs w:val="24"/>
-        </w:rPr>
-        <w:t>Risposte(</w:t>
-      </w:r>
-      <w:r>
-        <w:rPr>
-          <w:b/>
-          <w:bCs/>
-          <w:sz w:val="24"/>
-          <w:szCs w:val="24"/>
-          <w:highlight w:val="green"/>
-        </w:rPr>
-        <w:t>1</w:t>
-      </w:r>
-      <w:r>
-        <w:rPr>
-          <w:sz w:val="24"/>
-          <w:szCs w:val="24"/>
-        </w:rPr>
         <w:t xml:space="preserve">, </w:t>
       </w:r>
       <w:r>
@@ -713,253 +1069,6 @@
           <w:bCs/>
           <w:sz w:val="24"/>
           <w:szCs w:val="24"/>
-          <w:highlight w:val="magenta"/>
-        </w:rPr>
-        <w:t>1</w:t>
-      </w:r>
-      <w:r>
-        <w:rPr>
-          <w:sz w:val="24"/>
-          <w:szCs w:val="24"/>
-        </w:rPr>
-        <w:t>,</w:t>
-      </w:r>
-      <w:r>
-        <w:rPr>
-          <w:b/>
-          <w:bCs/>
-          <w:sz w:val="24"/>
-          <w:szCs w:val="24"/>
-        </w:rPr>
-        <w:t xml:space="preserve"> </w:t>
-      </w:r>
-      <w:r>
-        <w:rPr>
-          <w:sz w:val="24"/>
-          <w:szCs w:val="24"/>
-        </w:rPr>
-        <w:t>1,</w:t>
-      </w:r>
-      <w:r>
-        <w:rPr>
-          <w:b/>
-          <w:bCs/>
-          <w:sz w:val="24"/>
-          <w:szCs w:val="24"/>
-        </w:rPr>
-        <w:t xml:space="preserve"> </w:t>
-      </w:r>
-      <w:r>
-        <w:rPr>
-          <w:rFonts w:hint="eastAsia"/>
-          <w:sz w:val="24"/>
-          <w:szCs w:val="24"/>
-        </w:rPr>
-        <w:t>“SI”,</w:t>
-      </w:r>
-      <w:r>
-        <w:rPr>
-          <w:sz w:val="24"/>
-          <w:szCs w:val="24"/>
-        </w:rPr>
-        <w:t xml:space="preserve"> “</w:t>
-      </w:r>
-      <w:proofErr w:type="spellStart"/>
-      <w:r>
-        <w:rPr>
-          <w:sz w:val="24"/>
-          <w:szCs w:val="24"/>
-        </w:rPr>
-        <w:t>Radiobutton</w:t>
-      </w:r>
-      <w:proofErr w:type="spellEnd"/>
-      <w:r>
-        <w:rPr>
-          <w:sz w:val="24"/>
-          <w:szCs w:val="24"/>
-        </w:rPr>
-        <w:t>”, 0)</w:t>
-      </w:r>
-    </w:p>
-    <w:p>
-      <w:pPr>
-        <w:pStyle w:val="ae"/>
-        <w:rPr>
-          <w:sz w:val="24"/>
-          <w:szCs w:val="24"/>
-        </w:rPr>
-      </w:pPr>
-      <w:proofErr w:type="gramStart"/>
-      <w:r>
-        <w:rPr>
-          <w:sz w:val="24"/>
-          <w:szCs w:val="24"/>
-        </w:rPr>
-        <w:t>Risposte(</w:t>
-      </w:r>
-      <w:proofErr w:type="gramEnd"/>
-      <w:r>
-        <w:rPr>
-          <w:b/>
-          <w:bCs/>
-          <w:sz w:val="24"/>
-          <w:szCs w:val="24"/>
-          <w:highlight w:val="green"/>
-        </w:rPr>
-        <w:t>1</w:t>
-      </w:r>
-      <w:r>
-        <w:rPr>
-          <w:sz w:val="24"/>
-          <w:szCs w:val="24"/>
-        </w:rPr>
-        <w:t xml:space="preserve">, </w:t>
-      </w:r>
-      <w:r>
-        <w:rPr>
-          <w:b/>
-          <w:bCs/>
-          <w:sz w:val="24"/>
-          <w:szCs w:val="24"/>
-          <w:highlight w:val="magenta"/>
-        </w:rPr>
-        <w:t>1</w:t>
-      </w:r>
-      <w:r>
-        <w:rPr>
-          <w:sz w:val="24"/>
-          <w:szCs w:val="24"/>
-        </w:rPr>
-        <w:t xml:space="preserve">, </w:t>
-      </w:r>
-      <w:r>
-        <w:rPr>
-          <w:b/>
-          <w:bCs/>
-          <w:sz w:val="24"/>
-          <w:szCs w:val="24"/>
-          <w:highlight w:val="darkGray"/>
-        </w:rPr>
-        <w:t>2</w:t>
-      </w:r>
-      <w:r>
-        <w:rPr>
-          <w:sz w:val="24"/>
-          <w:szCs w:val="24"/>
-        </w:rPr>
-        <w:t>,</w:t>
-      </w:r>
-      <w:r>
-        <w:rPr>
-          <w:sz w:val="24"/>
-          <w:szCs w:val="24"/>
-        </w:rPr>
-        <w:t xml:space="preserve"> </w:t>
-      </w:r>
-      <w:r>
-        <w:rPr>
-          <w:sz w:val="24"/>
-          <w:szCs w:val="24"/>
-        </w:rPr>
-        <w:t>“NO”, “</w:t>
-      </w:r>
-      <w:proofErr w:type="spellStart"/>
-      <w:r>
-        <w:rPr>
-          <w:sz w:val="24"/>
-          <w:szCs w:val="24"/>
-        </w:rPr>
-        <w:t>Radionbutton</w:t>
-      </w:r>
-      <w:proofErr w:type="spellEnd"/>
-      <w:r>
-        <w:rPr>
-          <w:sz w:val="24"/>
-          <w:szCs w:val="24"/>
-        </w:rPr>
-        <w:t>”, 1)</w:t>
-      </w:r>
-    </w:p>
-    <w:p>
-      <w:pPr>
-        <w:pStyle w:val="ae"/>
-        <w:rPr>
-          <w:sz w:val="24"/>
-          <w:szCs w:val="24"/>
-        </w:rPr>
-      </w:pPr>
-      <w:proofErr w:type="gramStart"/>
-      <w:r>
-        <w:rPr>
-          <w:rFonts w:hint="eastAsia"/>
-          <w:sz w:val="24"/>
-          <w:szCs w:val="24"/>
-        </w:rPr>
-        <w:t>R</w:t>
-      </w:r>
-      <w:r>
-        <w:rPr>
-          <w:sz w:val="24"/>
-          <w:szCs w:val="24"/>
-        </w:rPr>
-        <w:t>isposte(</w:t>
-      </w:r>
-      <w:proofErr w:type="gramEnd"/>
-      <w:r>
-        <w:rPr>
-          <w:b/>
-          <w:bCs/>
-          <w:sz w:val="24"/>
-          <w:szCs w:val="24"/>
-          <w:highlight w:val="green"/>
-        </w:rPr>
-        <w:t>1</w:t>
-      </w:r>
-      <w:r>
-        <w:rPr>
-          <w:sz w:val="24"/>
-          <w:szCs w:val="24"/>
-        </w:rPr>
-        <w:t>,</w:t>
-      </w:r>
-      <w:r>
-        <w:rPr>
-          <w:sz w:val="24"/>
-          <w:szCs w:val="24"/>
-        </w:rPr>
-        <w:t xml:space="preserve"> </w:t>
-      </w:r>
-      <w:r>
-        <w:rPr>
-          <w:b/>
-          <w:bCs/>
-          <w:sz w:val="24"/>
-          <w:szCs w:val="24"/>
-          <w:highlight w:val="red"/>
-        </w:rPr>
-        <w:t>2</w:t>
-      </w:r>
-      <w:r>
-        <w:rPr>
-          <w:rFonts w:hint="eastAsia"/>
-          <w:sz w:val="24"/>
-          <w:szCs w:val="24"/>
-        </w:rPr>
-        <w:t>,</w:t>
-      </w:r>
-      <w:r>
-        <w:rPr>
-          <w:sz w:val="24"/>
-          <w:szCs w:val="24"/>
-        </w:rPr>
-        <w:t xml:space="preserve"> </w:t>
-      </w:r>
-      <w:r>
-        <w:rPr>
-          <w:b/>
-          <w:bCs/>
-          <w:sz w:val="24"/>
-          <w:szCs w:val="24"/>
           <w:highlight w:val="cyan"/>
         </w:rPr>
         <w:t>3</w:t>
@@ -969,227 +1078,8 @@
           <w:sz w:val="24"/>
           <w:szCs w:val="24"/>
         </w:rPr>
-        <w:t>,</w:t>
-      </w:r>
-      <w:r>
-        <w:rPr>
-          <w:sz w:val="24"/>
-          <w:szCs w:val="24"/>
-        </w:rPr>
-        <w:t xml:space="preserve"> </w:t>
-      </w:r>
-      <w:r>
-        <w:rPr>
-          <w:sz w:val="24"/>
-          <w:szCs w:val="24"/>
-        </w:rPr>
-        <w:t>NULL, “Aperta”, 0)</w:t>
-      </w:r>
-    </w:p>
-    <w:p>
-      <w:pPr>
-        <w:pStyle w:val="ae"/>
-        <w:rPr>
-          <w:sz w:val="24"/>
-          <w:szCs w:val="24"/>
-        </w:rPr>
-      </w:pPr>
-      <w:proofErr w:type="spellStart"/>
-      <w:proofErr w:type="gramStart"/>
-      <w:r>
-        <w:rPr>
-          <w:rFonts w:hint="eastAsia"/>
-          <w:sz w:val="24"/>
-          <w:szCs w:val="24"/>
-        </w:rPr>
-        <w:t>R</w:t>
-      </w:r>
-      <w:r>
-        <w:rPr>
-          <w:sz w:val="24"/>
-          <w:szCs w:val="24"/>
-        </w:rPr>
-        <w:t>egistroRisposte</w:t>
-      </w:r>
-      <w:proofErr w:type="spellEnd"/>
-      <w:r>
-        <w:rPr>
-          <w:sz w:val="24"/>
-          <w:szCs w:val="24"/>
-        </w:rPr>
-        <w:t>(</w:t>
-      </w:r>
-      <w:proofErr w:type="gramEnd"/>
-      <w:r>
-        <w:rPr>
-          <w:sz w:val="24"/>
-          <w:szCs w:val="24"/>
-        </w:rPr>
-        <w:t xml:space="preserve">1, </w:t>
-      </w:r>
-      <w:r>
-        <w:rPr>
-          <w:b/>
-          <w:bCs/>
-          <w:sz w:val="24"/>
-          <w:szCs w:val="24"/>
-          <w:highlight w:val="green"/>
-        </w:rPr>
-        <w:t>1</w:t>
-      </w:r>
-      <w:r>
-        <w:rPr>
-          <w:sz w:val="24"/>
-          <w:szCs w:val="24"/>
-        </w:rPr>
-        <w:t xml:space="preserve">, </w:t>
-      </w:r>
-      <w:r>
-        <w:rPr>
-          <w:b/>
-          <w:bCs/>
-          <w:sz w:val="24"/>
-          <w:szCs w:val="24"/>
-          <w:highlight w:val="magenta"/>
-        </w:rPr>
-        <w:t>1</w:t>
-      </w:r>
-      <w:r>
-        <w:rPr>
-          <w:sz w:val="24"/>
-          <w:szCs w:val="24"/>
-        </w:rPr>
-        <w:t xml:space="preserve">, </w:t>
-      </w:r>
-      <w:r>
-        <w:rPr>
-          <w:b/>
-          <w:bCs/>
-          <w:sz w:val="24"/>
-          <w:szCs w:val="24"/>
-          <w:highlight w:val="darkGray"/>
-        </w:rPr>
-        <w:t>2</w:t>
-      </w:r>
-      <w:r>
-        <w:rPr>
-          <w:sz w:val="24"/>
-          <w:szCs w:val="24"/>
-        </w:rPr>
-        <w:t xml:space="preserve">, NULL, </w:t>
-      </w:r>
-      <w:r>
-        <w:rPr>
-          <w:b/>
-          <w:bCs/>
-          <w:color w:val="FFFFFF" w:themeColor="background1"/>
-          <w:sz w:val="24"/>
-          <w:szCs w:val="24"/>
-          <w:highlight w:val="blue"/>
-        </w:rPr>
-        <w:t>1</w:t>
-      </w:r>
-      <w:r>
-        <w:rPr>
-          <w:sz w:val="24"/>
-          <w:szCs w:val="24"/>
-        </w:rPr>
-        <w:t>)</w:t>
-      </w:r>
-    </w:p>
-    <w:p>
-      <w:pPr>
-        <w:pStyle w:val="ae"/>
-        <w:rPr>
-          <w:sz w:val="24"/>
-          <w:szCs w:val="24"/>
-        </w:rPr>
-      </w:pPr>
-      <w:proofErr w:type="spellStart"/>
-      <w:proofErr w:type="gramStart"/>
-      <w:r>
-        <w:rPr>
-          <w:rFonts w:hint="eastAsia"/>
-          <w:sz w:val="24"/>
-          <w:szCs w:val="24"/>
-        </w:rPr>
-        <w:t>R</w:t>
-      </w:r>
-      <w:r>
-        <w:rPr>
-          <w:sz w:val="24"/>
-          <w:szCs w:val="24"/>
-        </w:rPr>
-        <w:t>egistroRisposte</w:t>
-      </w:r>
-      <w:proofErr w:type="spellEnd"/>
-      <w:r>
-        <w:rPr>
-          <w:sz w:val="24"/>
-          <w:szCs w:val="24"/>
-        </w:rPr>
-        <w:t>(</w:t>
-      </w:r>
-      <w:proofErr w:type="gramEnd"/>
-      <w:r>
-        <w:rPr>
-          <w:sz w:val="24"/>
-          <w:szCs w:val="24"/>
-        </w:rPr>
-        <w:t xml:space="preserve">2, </w:t>
-      </w:r>
-      <w:r>
-        <w:rPr>
-          <w:b/>
-          <w:bCs/>
-          <w:sz w:val="24"/>
-          <w:szCs w:val="24"/>
-          <w:highlight w:val="green"/>
-        </w:rPr>
-        <w:t>1</w:t>
-      </w:r>
-      <w:r>
-        <w:rPr>
-          <w:sz w:val="24"/>
-          <w:szCs w:val="24"/>
-        </w:rPr>
-        <w:t xml:space="preserve">, </w:t>
-      </w:r>
-      <w:r>
-        <w:rPr>
-          <w:b/>
-          <w:bCs/>
-          <w:sz w:val="24"/>
-          <w:szCs w:val="24"/>
-          <w:highlight w:val="red"/>
-        </w:rPr>
-        <w:t>2</w:t>
-      </w:r>
-      <w:r>
-        <w:rPr>
-          <w:sz w:val="24"/>
-          <w:szCs w:val="24"/>
-        </w:rPr>
-        <w:t xml:space="preserve">, </w:t>
-      </w:r>
-      <w:r>
-        <w:rPr>
-          <w:b/>
-          <w:bCs/>
-          <w:sz w:val="24"/>
-          <w:szCs w:val="24"/>
-          <w:highlight w:val="cyan"/>
-        </w:rPr>
-        <w:t>3</w:t>
-      </w:r>
-      <w:r>
-        <w:rPr>
-          <w:sz w:val="24"/>
-          <w:szCs w:val="24"/>
-        </w:rPr>
         <w:t>, “</w:t>
       </w:r>
-      <w:proofErr w:type="spellStart"/>
       <w:r>
         <w:rPr>
           <w:sz w:val="24"/>
@@ -1197,7 +1087,6 @@
         </w:rPr>
         <w:t>Blablabla</w:t>
       </w:r>
-      <w:proofErr w:type="spellEnd"/>
       <w:r>
         <w:rPr>
           <w:sz w:val="24"/>

</xml_diff>

<commit_message>
Utente Abilita di default se creato da admin
</commit_message>
<xml_diff>
--- a/Diagramma_ER_V5.docx
+++ b/Diagramma_ER_V5.docx
@@ -11,18 +11,18 @@
           <w:noProof/>
         </w:rPr>
         <w:drawing>
-          <wp:anchor distT="0" distB="0" distL="114300" distR="114300" simplePos="0" relativeHeight="251658240" behindDoc="0" locked="0" layoutInCell="1" allowOverlap="1" wp14:anchorId="3196785E" wp14:editId="258CC980">
+          <wp:anchor distT="0" distB="0" distL="114300" distR="114300" simplePos="0" relativeHeight="251658240" behindDoc="0" locked="0" layoutInCell="1" allowOverlap="1" wp14:anchorId="4C5CAD33" wp14:editId="3A069660">
             <wp:simplePos x="0" y="0"/>
             <wp:positionH relativeFrom="margin">
               <wp:align>center</wp:align>
             </wp:positionH>
             <wp:positionV relativeFrom="paragraph">
-              <wp:posOffset>755650</wp:posOffset>
+              <wp:posOffset>711200</wp:posOffset>
             </wp:positionV>
-            <wp:extent cx="6645910" cy="8422640"/>
-            <wp:effectExtent l="0" t="0" r="2540" b="0"/>
+            <wp:extent cx="6645910" cy="8505825"/>
+            <wp:effectExtent l="0" t="0" r="2540" b="9525"/>
             <wp:wrapNone/>
-            <wp:docPr id="1" name="图片 1"/>
+            <wp:docPr id="2" name="图片 2"/>
             <wp:cNvGraphicFramePr>
               <a:graphicFrameLocks xmlns:a="http://schemas.openxmlformats.org/drawingml/2006/main" noChangeAspect="1"/>
             </wp:cNvGraphicFramePr>
@@ -51,7 +51,7 @@
                   <pic:spPr bwMode="auto">
                     <a:xfrm>
                       <a:off x="0" y="0"/>
-                      <a:ext cx="6645910" cy="8422640"/>
+                      <a:ext cx="6645910" cy="8505825"/>
                     </a:xfrm>
                     <a:prstGeom prst="rect">
                       <a:avLst/>
@@ -94,6 +94,9 @@
           <w:numId w:val="2"/>
         </w:numPr>
         <w:ind w:firstLineChars="0"/>
+        <w:rPr>
+          <w:rFonts w:hint="eastAsia"/>
+        </w:rPr>
       </w:pPr>
       <w:r>
         <w:lastRenderedPageBreak/>
@@ -102,9 +105,11 @@
       <w:r>
         <w:t xml:space="preserve">, </w:t>
       </w:r>
+      <w:proofErr w:type="spellStart"/>
       <w:r>
         <w:t>Autorithies</w:t>
       </w:r>
+      <w:proofErr w:type="spellEnd"/>
       <w:r>
         <w:t xml:space="preserve">: </w:t>
       </w:r>
@@ -137,13 +142,13 @@
         <w:ind w:firstLineChars="0"/>
       </w:pPr>
       <w:r>
-        <w:rPr>
-          <w:rFonts w:hint="eastAsia"/>
-        </w:rPr>
-        <w:t>U</w:t>
-      </w:r>
-      <w:r>
-        <w:t>serDetails: informazione dettagliate dell’utente</w:t>
+        <w:t xml:space="preserve">Sessioni: definisce </w:t>
+      </w:r>
+      <w:r>
+        <w:t>gl</w:t>
+      </w:r>
+      <w:r>
+        <w:t>i slot temporali in cui si possono effettuare questionari.</w:t>
       </w:r>
     </w:p>
     <w:p>
@@ -156,13 +161,7 @@
         <w:ind w:firstLineChars="0"/>
       </w:pPr>
       <w:r>
-        <w:t xml:space="preserve">Sessioni: definisce </w:t>
-      </w:r>
-      <w:r>
-        <w:t>gl</w:t>
-      </w:r>
-      <w:r>
-        <w:t>i slot temporali in cui si possono effettuare questionari.</w:t>
+        <w:t>Questionari: elenco di questionari con id univoco.</w:t>
       </w:r>
     </w:p>
     <w:p>
@@ -175,7 +174,16 @@
         <w:ind w:firstLineChars="0"/>
       </w:pPr>
       <w:r>
-        <w:t>Questionari: elenco di questionari con id univoco.</w:t>
+        <w:rPr>
+          <w:rFonts w:hint="eastAsia"/>
+        </w:rPr>
+        <w:t>D</w:t>
+      </w:r>
+      <w:r>
+        <w:t>omande: elenco di domande associate a questionari</w:t>
+      </w:r>
+      <w:r>
+        <w:t>.</w:t>
       </w:r>
     </w:p>
     <w:p>
@@ -191,13 +199,89 @@
         <w:rPr>
           <w:rFonts w:hint="eastAsia"/>
         </w:rPr>
+        <w:t>R</w:t>
+      </w:r>
+      <w:r>
+        <w:t>isposte: elenco di risposte associate alle domande che sono a loro volta</w:t>
+      </w:r>
+      <w:r>
+        <w:t xml:space="preserve"> </w:t>
+      </w:r>
+      <w:r>
+        <w:t>associat</w:t>
+      </w:r>
+      <w:r>
+        <w:t>e</w:t>
+      </w:r>
+      <w:r>
+        <w:t xml:space="preserve"> a questionari</w:t>
+      </w:r>
+      <w:r>
+        <w:t xml:space="preserve">. </w:t>
+      </w:r>
+    </w:p>
+    <w:p>
+      <w:pPr>
+        <w:pStyle w:val="ab"/>
+        <w:ind w:left="420" w:firstLineChars="0" w:firstLine="0"/>
+      </w:pPr>
+      <w:r>
+        <w:t>P</w:t>
+      </w:r>
+      <w:r>
+        <w:t>ossono essere</w:t>
+      </w:r>
+      <w:r>
+        <w:t xml:space="preserve"> di</w:t>
+      </w:r>
+      <w:r>
+        <w:t xml:space="preserve"> </w:t>
+      </w:r>
+      <w:r>
+        <w:t>Tipo</w:t>
+      </w:r>
+      <w:r>
+        <w:t xml:space="preserve">: </w:t>
+      </w:r>
+      <w:r>
+        <w:t xml:space="preserve">scelta singola (radio </w:t>
+      </w:r>
+      <w:proofErr w:type="spellStart"/>
+      <w:r>
+        <w:t>button</w:t>
+      </w:r>
+      <w:proofErr w:type="spellEnd"/>
+      <w:r>
+        <w:t>)</w:t>
+      </w:r>
+      <w:r>
+        <w:t xml:space="preserve">, menu tendina, aperta </w:t>
+      </w:r>
+      <w:r>
+        <w:t>o</w:t>
+      </w:r>
+      <w:r>
+        <w:t xml:space="preserve"> scelta multipla.</w:t>
+      </w:r>
+    </w:p>
+    <w:p>
+      <w:pPr>
+        <w:pStyle w:val="ab"/>
+        <w:ind w:left="420" w:firstLineChars="0" w:firstLine="0"/>
+      </w:pPr>
+      <w:proofErr w:type="spellStart"/>
+      <w:r>
+        <w:rPr>
+          <w:rFonts w:hint="eastAsia"/>
+        </w:rPr>
         <w:t>D</w:t>
       </w:r>
       <w:r>
-        <w:t>omande: elenco di domande associate a questionari</w:t>
-      </w:r>
-      <w:r>
-        <w:t>.</w:t>
+        <w:t>esRisposta</w:t>
+      </w:r>
+      <w:proofErr w:type="spellEnd"/>
+      <w:r>
+        <w:t xml:space="preserve"> contiene la descrizione delle risposte, se è di tipo aperta allora è NULL</w:t>
       </w:r>
     </w:p>
     <w:p>
@@ -209,6 +293,7 @@
         </w:numPr>
         <w:ind w:firstLineChars="0"/>
       </w:pPr>
+      <w:proofErr w:type="spellStart"/>
       <w:r>
         <w:rPr>
           <w:rFonts w:hint="eastAsia"/>
@@ -216,96 +301,20 @@
         <w:t>R</w:t>
       </w:r>
       <w:r>
-        <w:t>isposte: elenco di risposte associate alle domande che sono a loro volta</w:t>
-      </w:r>
-      <w:r>
-        <w:t xml:space="preserve"> </w:t>
-      </w:r>
-      <w:r>
-        <w:t>associat</w:t>
-      </w:r>
-      <w:r>
-        <w:t>e</w:t>
-      </w:r>
-      <w:r>
-        <w:t xml:space="preserve"> a questionari</w:t>
-      </w:r>
-      <w:r>
-        <w:t xml:space="preserve">. </w:t>
-      </w:r>
-    </w:p>
-    <w:p>
-      <w:pPr>
-        <w:pStyle w:val="ab"/>
-        <w:ind w:left="420" w:firstLineChars="0" w:firstLine="0"/>
-      </w:pPr>
-      <w:r>
-        <w:t>P</w:t>
-      </w:r>
-      <w:r>
-        <w:t>ossono essere</w:t>
-      </w:r>
-      <w:r>
-        <w:t xml:space="preserve"> di</w:t>
-      </w:r>
-      <w:r>
-        <w:t xml:space="preserve"> </w:t>
-      </w:r>
-      <w:r>
-        <w:t>Tipo</w:t>
-      </w:r>
-      <w:r>
-        <w:t xml:space="preserve">: </w:t>
-      </w:r>
-      <w:r>
-        <w:t>scelta singola (radio button)</w:t>
-      </w:r>
-      <w:r>
-        <w:t xml:space="preserve">, menu tendina, aperta </w:t>
-      </w:r>
-      <w:r>
-        <w:t>o</w:t>
-      </w:r>
-      <w:r>
-        <w:t xml:space="preserve"> scelta multipla.</w:t>
-      </w:r>
-    </w:p>
-    <w:p>
-      <w:pPr>
-        <w:pStyle w:val="ab"/>
-        <w:ind w:left="420" w:firstLineChars="0" w:firstLine="0"/>
-      </w:pPr>
-      <w:r>
-        <w:rPr>
-          <w:rFonts w:hint="eastAsia"/>
-        </w:rPr>
-        <w:t>D</w:t>
-      </w:r>
-      <w:r>
-        <w:t>esRisposta contiene la descrizione delle risposte, se è di tipo aperta allora è NULL</w:t>
-      </w:r>
-    </w:p>
-    <w:p>
-      <w:pPr>
-        <w:pStyle w:val="ab"/>
-        <w:numPr>
-          <w:ilvl w:val="0"/>
-          <w:numId w:val="2"/>
-        </w:numPr>
-        <w:ind w:firstLineChars="0"/>
-      </w:pPr>
-      <w:r>
-        <w:rPr>
-          <w:rFonts w:hint="eastAsia"/>
-        </w:rPr>
-        <w:t>R</w:t>
-      </w:r>
-      <w:r>
-        <w:t>egistriRisposte: viene memorizzato tutti i questionari compilati degli utenti</w:t>
-      </w:r>
-      <w:r>
-        <w:t>, se risposta è aperta, viene memorizzato in RispAperta</w:t>
-      </w:r>
+        <w:t>egistriRisposte</w:t>
+      </w:r>
+      <w:proofErr w:type="spellEnd"/>
+      <w:r>
+        <w:t>: viene memorizzato tutti i questionari compilati degli utenti</w:t>
+      </w:r>
+      <w:r>
+        <w:t xml:space="preserve">, se risposta è aperta, viene memorizzato in </w:t>
+      </w:r>
+      <w:proofErr w:type="spellStart"/>
+      <w:r>
+        <w:t>RispAperta</w:t>
+      </w:r>
+      <w:proofErr w:type="spellEnd"/>
     </w:p>
     <w:p/>
     <w:p>
@@ -340,6 +349,7 @@
           <w:szCs w:val="24"/>
         </w:rPr>
       </w:pPr>
+      <w:proofErr w:type="gramStart"/>
       <w:r>
         <w:rPr>
           <w:rFonts w:hint="eastAsia"/>
@@ -355,6 +365,7 @@
         </w:rPr>
         <w:t>tenti(</w:t>
       </w:r>
+      <w:proofErr w:type="gramEnd"/>
       <w:r>
         <w:rPr>
           <w:b/>
@@ -382,6 +393,7 @@
           <w:szCs w:val="24"/>
         </w:rPr>
       </w:pPr>
+      <w:proofErr w:type="gramStart"/>
       <w:r>
         <w:rPr>
           <w:sz w:val="24"/>
@@ -389,6 +401,7 @@
         </w:rPr>
         <w:t>Sessioni(</w:t>
       </w:r>
+      <w:proofErr w:type="gramEnd"/>
       <w:r>
         <w:rPr>
           <w:b/>
@@ -415,6 +428,7 @@
           <w:szCs w:val="24"/>
         </w:rPr>
       </w:pPr>
+      <w:proofErr w:type="gramStart"/>
       <w:r>
         <w:rPr>
           <w:rFonts w:hint="eastAsia"/>
@@ -430,6 +444,7 @@
         </w:rPr>
         <w:t>uestionari(</w:t>
       </w:r>
+      <w:proofErr w:type="gramEnd"/>
       <w:r>
         <w:rPr>
           <w:b/>
@@ -473,6 +488,7 @@
           <w:szCs w:val="24"/>
         </w:rPr>
       </w:pPr>
+      <w:proofErr w:type="gramStart"/>
       <w:r>
         <w:rPr>
           <w:rFonts w:hint="eastAsia"/>
@@ -488,6 +504,7 @@
         </w:rPr>
         <w:t>omande(</w:t>
       </w:r>
+      <w:proofErr w:type="gramEnd"/>
       <w:r>
         <w:rPr>
           <w:b/>
@@ -556,7 +573,23 @@
           <w:sz w:val="24"/>
           <w:szCs w:val="24"/>
         </w:rPr>
-        <w:t xml:space="preserve"> RadioButton”)</w:t>
+        <w:t xml:space="preserve"> </w:t>
+      </w:r>
+      <w:proofErr w:type="spellStart"/>
+      <w:r>
+        <w:rPr>
+          <w:sz w:val="24"/>
+          <w:szCs w:val="24"/>
+        </w:rPr>
+        <w:t>RadioButton</w:t>
+      </w:r>
+      <w:proofErr w:type="spellEnd"/>
+      <w:r>
+        <w:rPr>
+          <w:sz w:val="24"/>
+          <w:szCs w:val="24"/>
+        </w:rPr>
+        <w:t>”)</w:t>
       </w:r>
     </w:p>
     <w:p>
@@ -567,6 +600,7 @@
           <w:szCs w:val="24"/>
         </w:rPr>
       </w:pPr>
+      <w:proofErr w:type="gramStart"/>
       <w:r>
         <w:rPr>
           <w:rFonts w:hint="eastAsia"/>
@@ -582,6 +616,7 @@
         </w:rPr>
         <w:t>omande(</w:t>
       </w:r>
+      <w:proofErr w:type="gramEnd"/>
       <w:r>
         <w:rPr>
           <w:b/>
@@ -725,7 +760,23 @@
           <w:sz w:val="24"/>
           <w:szCs w:val="24"/>
         </w:rPr>
-        <w:t xml:space="preserve"> “Radiobutton”, 0)</w:t>
+        <w:t xml:space="preserve"> “</w:t>
+      </w:r>
+      <w:proofErr w:type="spellStart"/>
+      <w:r>
+        <w:rPr>
+          <w:sz w:val="24"/>
+          <w:szCs w:val="24"/>
+        </w:rPr>
+        <w:t>Radiobutton</w:t>
+      </w:r>
+      <w:proofErr w:type="spellEnd"/>
+      <w:r>
+        <w:rPr>
+          <w:sz w:val="24"/>
+          <w:szCs w:val="24"/>
+        </w:rPr>
+        <w:t>”, 0)</w:t>
       </w:r>
     </w:p>
     <w:p>
@@ -736,6 +787,7 @@
           <w:szCs w:val="24"/>
         </w:rPr>
       </w:pPr>
+      <w:proofErr w:type="gramStart"/>
       <w:r>
         <w:rPr>
           <w:sz w:val="24"/>
@@ -743,6 +795,7 @@
         </w:rPr>
         <w:t>Risposte(</w:t>
       </w:r>
+      <w:proofErr w:type="gramEnd"/>
       <w:r>
         <w:rPr>
           <w:b/>
@@ -806,7 +859,23 @@
           <w:sz w:val="24"/>
           <w:szCs w:val="24"/>
         </w:rPr>
-        <w:t>“NO”, “Radionbutton”, 1)</w:t>
+        <w:t>“NO”, “</w:t>
+      </w:r>
+      <w:proofErr w:type="spellStart"/>
+      <w:r>
+        <w:rPr>
+          <w:sz w:val="24"/>
+          <w:szCs w:val="24"/>
+        </w:rPr>
+        <w:t>Radionbutton</w:t>
+      </w:r>
+      <w:proofErr w:type="spellEnd"/>
+      <w:r>
+        <w:rPr>
+          <w:sz w:val="24"/>
+          <w:szCs w:val="24"/>
+        </w:rPr>
+        <w:t>”, 1)</w:t>
       </w:r>
     </w:p>
     <w:p>
@@ -817,6 +886,7 @@
           <w:szCs w:val="24"/>
         </w:rPr>
       </w:pPr>
+      <w:proofErr w:type="gramStart"/>
       <w:r>
         <w:rPr>
           <w:rFonts w:hint="eastAsia"/>
@@ -832,6 +902,7 @@
         </w:rPr>
         <w:t>isposte(</w:t>
       </w:r>
+      <w:proofErr w:type="gramEnd"/>
       <w:r>
         <w:rPr>
           <w:b/>
@@ -921,6 +992,8 @@
           <w:szCs w:val="24"/>
         </w:rPr>
       </w:pPr>
+      <w:proofErr w:type="spellStart"/>
+      <w:proofErr w:type="gramStart"/>
       <w:r>
         <w:rPr>
           <w:rFonts w:hint="eastAsia"/>
@@ -934,7 +1007,23 @@
           <w:sz w:val="24"/>
           <w:szCs w:val="24"/>
         </w:rPr>
-        <w:t xml:space="preserve">egistroRisposte(1, </w:t>
+        <w:t>egistroRisposte</w:t>
+      </w:r>
+      <w:proofErr w:type="spellEnd"/>
+      <w:r>
+        <w:rPr>
+          <w:sz w:val="24"/>
+          <w:szCs w:val="24"/>
+        </w:rPr>
+        <w:t>(</w:t>
+      </w:r>
+      <w:proofErr w:type="gramEnd"/>
+      <w:r>
+        <w:rPr>
+          <w:sz w:val="24"/>
+          <w:szCs w:val="24"/>
+        </w:rPr>
+        <w:t xml:space="preserve">1, </w:t>
       </w:r>
       <w:r>
         <w:rPr>
@@ -1014,6 +1103,8 @@
           <w:szCs w:val="24"/>
         </w:rPr>
       </w:pPr>
+      <w:proofErr w:type="spellStart"/>
+      <w:proofErr w:type="gramStart"/>
       <w:r>
         <w:rPr>
           <w:rFonts w:hint="eastAsia"/>
@@ -1027,7 +1118,23 @@
           <w:sz w:val="24"/>
           <w:szCs w:val="24"/>
         </w:rPr>
-        <w:t xml:space="preserve">egistroRisposte(2, </w:t>
+        <w:t>egistroRisposte</w:t>
+      </w:r>
+      <w:proofErr w:type="spellEnd"/>
+      <w:r>
+        <w:rPr>
+          <w:sz w:val="24"/>
+          <w:szCs w:val="24"/>
+        </w:rPr>
+        <w:t>(</w:t>
+      </w:r>
+      <w:proofErr w:type="gramEnd"/>
+      <w:r>
+        <w:rPr>
+          <w:sz w:val="24"/>
+          <w:szCs w:val="24"/>
+        </w:rPr>
+        <w:t xml:space="preserve">2, </w:t>
       </w:r>
       <w:r>
         <w:rPr>
@@ -1080,6 +1187,7 @@
         </w:rPr>
         <w:t>, “</w:t>
       </w:r>
+      <w:proofErr w:type="spellStart"/>
       <w:r>
         <w:rPr>
           <w:sz w:val="24"/>
@@ -1087,6 +1195,7 @@
         </w:rPr>
         <w:t>Blablabla</w:t>
       </w:r>
+      <w:proofErr w:type="spellEnd"/>
       <w:r>
         <w:rPr>
           <w:sz w:val="24"/>

</xml_diff>

<commit_message>
Visualizza Questionari, Domande e Risposte
</commit_message>
<xml_diff>
--- a/Diagramma_ER_V5.docx
+++ b/Diagramma_ER_V5.docx
@@ -94,9 +94,6 @@
           <w:numId w:val="2"/>
         </w:numPr>
         <w:ind w:firstLineChars="0"/>
-        <w:rPr>
-          <w:rFonts w:hint="eastAsia"/>
-        </w:rPr>
       </w:pPr>
       <w:r>
         <w:lastRenderedPageBreak/>
@@ -105,11 +102,9 @@
       <w:r>
         <w:t xml:space="preserve">, </w:t>
       </w:r>
-      <w:proofErr w:type="spellStart"/>
       <w:r>
         <w:t>Autorithies</w:t>
       </w:r>
-      <w:proofErr w:type="spellEnd"/>
       <w:r>
         <w:t xml:space="preserve">: </w:t>
       </w:r>
@@ -244,24 +239,34 @@
         <w:t xml:space="preserve">: </w:t>
       </w:r>
       <w:r>
-        <w:t xml:space="preserve">scelta singola (radio </w:t>
-      </w:r>
-      <w:proofErr w:type="spellStart"/>
-      <w:r>
-        <w:t>button</w:t>
-      </w:r>
-      <w:proofErr w:type="spellEnd"/>
-      <w:r>
-        <w:t>)</w:t>
-      </w:r>
-      <w:r>
-        <w:t xml:space="preserve">, menu tendina, aperta </w:t>
+        <w:t>scelta singola (radio)</w:t>
+      </w:r>
+      <w:r>
+        <w:t>, menu tendina</w:t>
+      </w:r>
+      <w:r>
+        <w:t>(list)</w:t>
+      </w:r>
+      <w:r>
+        <w:t>, aperta</w:t>
+      </w:r>
+      <w:r>
+        <w:t>(open)</w:t>
+      </w:r>
+      <w:r>
+        <w:t xml:space="preserve"> </w:t>
       </w:r>
       <w:r>
         <w:t>o</w:t>
       </w:r>
       <w:r>
-        <w:t xml:space="preserve"> scelta multipla.</w:t>
+        <w:t xml:space="preserve"> scelta multipla</w:t>
+      </w:r>
+      <w:r>
+        <w:t>(multi)</w:t>
+      </w:r>
+      <w:r>
+        <w:t>.</w:t>
       </w:r>
     </w:p>
     <w:p>
@@ -269,7 +274,6 @@
         <w:pStyle w:val="ab"/>
         <w:ind w:left="420" w:firstLineChars="0" w:firstLine="0"/>
       </w:pPr>
-      <w:proofErr w:type="spellStart"/>
       <w:r>
         <w:rPr>
           <w:rFonts w:hint="eastAsia"/>
@@ -277,11 +281,7 @@
         <w:t>D</w:t>
       </w:r>
       <w:r>
-        <w:t>esRisposta</w:t>
-      </w:r>
-      <w:proofErr w:type="spellEnd"/>
-      <w:r>
-        <w:t xml:space="preserve"> contiene la descrizione delle risposte, se è di tipo aperta allora è NULL</w:t>
+        <w:t>esRisposta contiene la descrizione delle risposte, se è di tipo aperta allora è NULL</w:t>
       </w:r>
     </w:p>
     <w:p>
@@ -293,7 +293,6 @@
         </w:numPr>
         <w:ind w:firstLineChars="0"/>
       </w:pPr>
-      <w:proofErr w:type="spellStart"/>
       <w:r>
         <w:rPr>
           <w:rFonts w:hint="eastAsia"/>
@@ -301,20 +300,11 @@
         <w:t>R</w:t>
       </w:r>
       <w:r>
-        <w:t>egistriRisposte</w:t>
-      </w:r>
-      <w:proofErr w:type="spellEnd"/>
-      <w:r>
-        <w:t>: viene memorizzato tutti i questionari compilati degli utenti</w:t>
-      </w:r>
-      <w:r>
-        <w:t xml:space="preserve">, se risposta è aperta, viene memorizzato in </w:t>
-      </w:r>
-      <w:proofErr w:type="spellStart"/>
-      <w:r>
-        <w:t>RispAperta</w:t>
-      </w:r>
-      <w:proofErr w:type="spellEnd"/>
+        <w:t>egistriRisposte: viene memorizzato tutti i questionari compilati degli utenti</w:t>
+      </w:r>
+      <w:r>
+        <w:t>, se risposta è aperta, viene memorizzato in RispAperta</w:t>
+      </w:r>
     </w:p>
     <w:p/>
     <w:p>
@@ -349,7 +339,6 @@
           <w:szCs w:val="24"/>
         </w:rPr>
       </w:pPr>
-      <w:proofErr w:type="gramStart"/>
       <w:r>
         <w:rPr>
           <w:rFonts w:hint="eastAsia"/>
@@ -365,7 +354,6 @@
         </w:rPr>
         <w:t>tenti(</w:t>
       </w:r>
-      <w:proofErr w:type="gramEnd"/>
       <w:r>
         <w:rPr>
           <w:b/>
@@ -393,7 +381,6 @@
           <w:szCs w:val="24"/>
         </w:rPr>
       </w:pPr>
-      <w:proofErr w:type="gramStart"/>
       <w:r>
         <w:rPr>
           <w:sz w:val="24"/>
@@ -401,7 +388,6 @@
         </w:rPr>
         <w:t>Sessioni(</w:t>
       </w:r>
-      <w:proofErr w:type="gramEnd"/>
       <w:r>
         <w:rPr>
           <w:b/>
@@ -428,7 +414,6 @@
           <w:szCs w:val="24"/>
         </w:rPr>
       </w:pPr>
-      <w:proofErr w:type="gramStart"/>
       <w:r>
         <w:rPr>
           <w:rFonts w:hint="eastAsia"/>
@@ -444,7 +429,6 @@
         </w:rPr>
         <w:t>uestionari(</w:t>
       </w:r>
-      <w:proofErr w:type="gramEnd"/>
       <w:r>
         <w:rPr>
           <w:b/>
@@ -488,7 +472,6 @@
           <w:szCs w:val="24"/>
         </w:rPr>
       </w:pPr>
-      <w:proofErr w:type="gramStart"/>
       <w:r>
         <w:rPr>
           <w:rFonts w:hint="eastAsia"/>
@@ -504,7 +487,6 @@
         </w:rPr>
         <w:t>omande(</w:t>
       </w:r>
-      <w:proofErr w:type="gramEnd"/>
       <w:r>
         <w:rPr>
           <w:b/>
@@ -573,23 +555,7 @@
           <w:sz w:val="24"/>
           <w:szCs w:val="24"/>
         </w:rPr>
-        <w:t xml:space="preserve"> </w:t>
-      </w:r>
-      <w:proofErr w:type="spellStart"/>
-      <w:r>
-        <w:rPr>
-          <w:sz w:val="24"/>
-          <w:szCs w:val="24"/>
-        </w:rPr>
-        <w:t>RadioButton</w:t>
-      </w:r>
-      <w:proofErr w:type="spellEnd"/>
-      <w:r>
-        <w:rPr>
-          <w:sz w:val="24"/>
-          <w:szCs w:val="24"/>
-        </w:rPr>
-        <w:t>”)</w:t>
+        <w:t xml:space="preserve"> RadioButton”)</w:t>
       </w:r>
     </w:p>
     <w:p>
@@ -600,7 +566,6 @@
           <w:szCs w:val="24"/>
         </w:rPr>
       </w:pPr>
-      <w:proofErr w:type="gramStart"/>
       <w:r>
         <w:rPr>
           <w:rFonts w:hint="eastAsia"/>
@@ -616,7 +581,6 @@
         </w:rPr>
         <w:t>omande(</w:t>
       </w:r>
-      <w:proofErr w:type="gramEnd"/>
       <w:r>
         <w:rPr>
           <w:b/>
@@ -760,23 +724,7 @@
           <w:sz w:val="24"/>
           <w:szCs w:val="24"/>
         </w:rPr>
-        <w:t xml:space="preserve"> “</w:t>
-      </w:r>
-      <w:proofErr w:type="spellStart"/>
-      <w:r>
-        <w:rPr>
-          <w:sz w:val="24"/>
-          <w:szCs w:val="24"/>
-        </w:rPr>
-        <w:t>Radiobutton</w:t>
-      </w:r>
-      <w:proofErr w:type="spellEnd"/>
-      <w:r>
-        <w:rPr>
-          <w:sz w:val="24"/>
-          <w:szCs w:val="24"/>
-        </w:rPr>
-        <w:t>”, 0)</w:t>
+        <w:t xml:space="preserve"> “Radiobutton”, 0)</w:t>
       </w:r>
     </w:p>
     <w:p>
@@ -787,7 +735,6 @@
           <w:szCs w:val="24"/>
         </w:rPr>
       </w:pPr>
-      <w:proofErr w:type="gramStart"/>
       <w:r>
         <w:rPr>
           <w:sz w:val="24"/>
@@ -795,7 +742,6 @@
         </w:rPr>
         <w:t>Risposte(</w:t>
       </w:r>
-      <w:proofErr w:type="gramEnd"/>
       <w:r>
         <w:rPr>
           <w:b/>
@@ -859,23 +805,7 @@
           <w:sz w:val="24"/>
           <w:szCs w:val="24"/>
         </w:rPr>
-        <w:t>“NO”, “</w:t>
-      </w:r>
-      <w:proofErr w:type="spellStart"/>
-      <w:r>
-        <w:rPr>
-          <w:sz w:val="24"/>
-          <w:szCs w:val="24"/>
-        </w:rPr>
-        <w:t>Radionbutton</w:t>
-      </w:r>
-      <w:proofErr w:type="spellEnd"/>
-      <w:r>
-        <w:rPr>
-          <w:sz w:val="24"/>
-          <w:szCs w:val="24"/>
-        </w:rPr>
-        <w:t>”, 1)</w:t>
+        <w:t>“NO”, “Radionbutton”, 1)</w:t>
       </w:r>
     </w:p>
     <w:p>
@@ -886,7 +816,6 @@
           <w:szCs w:val="24"/>
         </w:rPr>
       </w:pPr>
-      <w:proofErr w:type="gramStart"/>
       <w:r>
         <w:rPr>
           <w:rFonts w:hint="eastAsia"/>
@@ -902,7 +831,6 @@
         </w:rPr>
         <w:t>isposte(</w:t>
       </w:r>
-      <w:proofErr w:type="gramEnd"/>
       <w:r>
         <w:rPr>
           <w:b/>
@@ -992,8 +920,6 @@
           <w:szCs w:val="24"/>
         </w:rPr>
       </w:pPr>
-      <w:proofErr w:type="spellStart"/>
-      <w:proofErr w:type="gramStart"/>
       <w:r>
         <w:rPr>
           <w:rFonts w:hint="eastAsia"/>
@@ -1007,23 +933,7 @@
           <w:sz w:val="24"/>
           <w:szCs w:val="24"/>
         </w:rPr>
-        <w:t>egistroRisposte</w:t>
-      </w:r>
-      <w:proofErr w:type="spellEnd"/>
-      <w:r>
-        <w:rPr>
-          <w:sz w:val="24"/>
-          <w:szCs w:val="24"/>
-        </w:rPr>
-        <w:t>(</w:t>
-      </w:r>
-      <w:proofErr w:type="gramEnd"/>
-      <w:r>
-        <w:rPr>
-          <w:sz w:val="24"/>
-          <w:szCs w:val="24"/>
-        </w:rPr>
-        <w:t xml:space="preserve">1, </w:t>
+        <w:t xml:space="preserve">egistroRisposte(1, </w:t>
       </w:r>
       <w:r>
         <w:rPr>
@@ -1103,8 +1013,6 @@
           <w:szCs w:val="24"/>
         </w:rPr>
       </w:pPr>
-      <w:proofErr w:type="spellStart"/>
-      <w:proofErr w:type="gramStart"/>
       <w:r>
         <w:rPr>
           <w:rFonts w:hint="eastAsia"/>
@@ -1118,23 +1026,7 @@
           <w:sz w:val="24"/>
           <w:szCs w:val="24"/>
         </w:rPr>
-        <w:t>egistroRisposte</w:t>
-      </w:r>
-      <w:proofErr w:type="spellEnd"/>
-      <w:r>
-        <w:rPr>
-          <w:sz w:val="24"/>
-          <w:szCs w:val="24"/>
-        </w:rPr>
-        <w:t>(</w:t>
-      </w:r>
-      <w:proofErr w:type="gramEnd"/>
-      <w:r>
-        <w:rPr>
-          <w:sz w:val="24"/>
-          <w:szCs w:val="24"/>
-        </w:rPr>
-        <w:t xml:space="preserve">2, </w:t>
+        <w:t xml:space="preserve">egistroRisposte(2, </w:t>
       </w:r>
       <w:r>
         <w:rPr>
@@ -1187,7 +1079,6 @@
         </w:rPr>
         <w:t>, “</w:t>
       </w:r>
-      <w:proofErr w:type="spellStart"/>
       <w:r>
         <w:rPr>
           <w:sz w:val="24"/>
@@ -1195,7 +1086,6 @@
         </w:rPr>
         <w:t>Blablabla</w:t>
       </w:r>
-      <w:proofErr w:type="spellEnd"/>
       <w:r>
         <w:rPr>
           <w:sz w:val="24"/>

</xml_diff>